<commit_message>
final week final day
</commit_message>
<xml_diff>
--- a/28072019KaungPyaeSoneTun.docx
+++ b/28072019KaungPyaeSoneTun.docx
@@ -50,25 +50,7 @@
           <w:sz w:val="24"/>
           <w:szCs w:val="24"/>
         </w:rPr>
-        <w:t xml:space="preserve">The purpose of this form is to maintain a brief memo of student’s progress and supervisor reviews. The supervisor who monitors the student's performance during this period should fill out the form and mail this form to the UCSY supervisor or place it in a sealed </w:t>
-      </w:r>
-      <w:proofErr w:type="spellStart"/>
-      <w:r>
-        <w:rPr>
-          <w:rFonts w:ascii="Arial" w:hAnsi="Arial" w:cs="Arial"/>
-          <w:sz w:val="24"/>
-          <w:szCs w:val="24"/>
-        </w:rPr>
-        <w:t>enveloped</w:t>
-      </w:r>
-      <w:proofErr w:type="spellEnd"/>
-      <w:r>
-        <w:rPr>
-          <w:rFonts w:ascii="Arial" w:hAnsi="Arial" w:cs="Arial"/>
-          <w:sz w:val="24"/>
-          <w:szCs w:val="24"/>
-        </w:rPr>
-        <w:t xml:space="preserve"> and give it to the student to bring it back to the UCSY.   </w:t>
+        <w:t xml:space="preserve">The purpose of this form is to maintain a brief memo of student’s progress and supervisor reviews. The supervisor who monitors the student's performance during this period should fill out the form and mail this form to the UCSY supervisor or place it in a sealed enveloped and give it to the student to bring it back to the UCSY.   </w:t>
       </w:r>
     </w:p>
     <w:p>
@@ -97,23 +79,13 @@
         </w:rPr>
         <w:t xml:space="preserve">Company/Organization Name:  </w:t>
       </w:r>
-      <w:proofErr w:type="spellStart"/>
-      <w:r>
-        <w:rPr>
-          <w:rFonts w:ascii="Arial" w:hAnsi="Arial" w:cs="Arial"/>
-          <w:sz w:val="24"/>
-          <w:szCs w:val="24"/>
-        </w:rPr>
-        <w:t>BizLeap</w:t>
-      </w:r>
-      <w:proofErr w:type="spellEnd"/>
-      <w:r>
-        <w:rPr>
-          <w:rFonts w:ascii="Arial" w:hAnsi="Arial" w:cs="Arial"/>
-          <w:sz w:val="24"/>
-          <w:szCs w:val="24"/>
-        </w:rPr>
-        <w:t xml:space="preserve"> Technology</w:t>
+      <w:r>
+        <w:rPr>
+          <w:rFonts w:ascii="Arial" w:hAnsi="Arial" w:cs="Arial"/>
+          <w:sz w:val="24"/>
+          <w:szCs w:val="24"/>
+        </w:rPr>
+        <w:t>BizLeap Technology</w:t>
       </w:r>
     </w:p>
     <w:p>
@@ -147,72 +119,8 @@
           <w:sz w:val="24"/>
           <w:szCs w:val="24"/>
         </w:rPr>
-        <w:t xml:space="preserve">Mg </w:t>
-      </w:r>
-      <w:proofErr w:type="spellStart"/>
-      <w:r>
-        <w:rPr>
-          <w:rFonts w:ascii="Arial" w:hAnsi="Arial" w:cs="Arial"/>
-          <w:sz w:val="24"/>
-          <w:szCs w:val="24"/>
-        </w:rPr>
-        <w:t>Kaung</w:t>
-      </w:r>
-      <w:proofErr w:type="spellEnd"/>
-      <w:r>
-        <w:rPr>
-          <w:rFonts w:ascii="Arial" w:hAnsi="Arial" w:cs="Arial"/>
-          <w:sz w:val="24"/>
-          <w:szCs w:val="24"/>
-        </w:rPr>
-        <w:t xml:space="preserve"> </w:t>
-      </w:r>
-      <w:proofErr w:type="spellStart"/>
-      <w:r>
-        <w:rPr>
-          <w:rFonts w:ascii="Arial" w:hAnsi="Arial" w:cs="Arial"/>
-          <w:sz w:val="24"/>
-          <w:szCs w:val="24"/>
-        </w:rPr>
-        <w:t>Pyae</w:t>
-      </w:r>
-      <w:proofErr w:type="spellEnd"/>
-      <w:r>
-        <w:rPr>
-          <w:rFonts w:ascii="Arial" w:hAnsi="Arial" w:cs="Arial"/>
-          <w:sz w:val="24"/>
-          <w:szCs w:val="24"/>
-        </w:rPr>
-        <w:t xml:space="preserve"> </w:t>
-      </w:r>
-      <w:proofErr w:type="spellStart"/>
-      <w:r>
-        <w:rPr>
-          <w:rFonts w:ascii="Arial" w:hAnsi="Arial" w:cs="Arial"/>
-          <w:sz w:val="24"/>
-          <w:szCs w:val="24"/>
-        </w:rPr>
-        <w:t>Sone</w:t>
-      </w:r>
-      <w:proofErr w:type="spellEnd"/>
-      <w:r>
-        <w:rPr>
-          <w:rFonts w:ascii="Arial" w:hAnsi="Arial" w:cs="Arial"/>
-          <w:sz w:val="24"/>
-          <w:szCs w:val="24"/>
-        </w:rPr>
-        <w:t xml:space="preserve"> </w:t>
-      </w:r>
-      <w:proofErr w:type="spellStart"/>
-      <w:r>
-        <w:rPr>
-          <w:rFonts w:ascii="Arial" w:hAnsi="Arial" w:cs="Arial"/>
-          <w:sz w:val="24"/>
-          <w:szCs w:val="24"/>
-        </w:rPr>
-        <w:t>Tun</w:t>
-      </w:r>
-      <w:proofErr w:type="spellEnd"/>
+        <w:t>Mg Kaung Pyae Sone Tun</w:t>
+      </w:r>
       <w:r>
         <w:rPr>
           <w:rFonts w:ascii="Arial" w:hAnsi="Arial" w:cs="Arial"/>
@@ -545,8 +453,6 @@
                 <w:bCs/>
               </w:rPr>
             </w:pPr>
-            <w:bookmarkStart w:id="0" w:name="_GoBack"/>
-            <w:bookmarkEnd w:id="0"/>
           </w:p>
         </w:tc>
         <w:tc>
@@ -666,60 +572,24 @@
                 <w:b/>
                 <w:bCs/>
               </w:rPr>
-              <w:t xml:space="preserve">2.Voice Recording for </w:t>
-            </w:r>
-            <w:proofErr w:type="spellStart"/>
-            <w:r>
-              <w:rPr>
-                <w:rFonts w:ascii="Arial" w:hAnsi="Arial" w:cs="Arial"/>
-                <w:b/>
-                <w:bCs/>
-              </w:rPr>
-              <w:t>Bizleap</w:t>
-            </w:r>
-            <w:proofErr w:type="spellEnd"/>
-            <w:r>
-              <w:rPr>
-                <w:rFonts w:ascii="Arial" w:hAnsi="Arial" w:cs="Arial"/>
-                <w:b/>
-                <w:bCs/>
-              </w:rPr>
-              <w:t>-HR promo</w:t>
-            </w:r>
-          </w:p>
-          <w:p>
-            <w:pPr>
-              <w:rPr>
-                <w:rFonts w:ascii="Arial" w:hAnsi="Arial" w:cs="Arial"/>
-                <w:b/>
-                <w:bCs/>
-              </w:rPr>
-            </w:pPr>
-            <w:r>
-              <w:rPr>
-                <w:rFonts w:ascii="Arial" w:hAnsi="Arial" w:cs="Arial"/>
-                <w:b/>
-                <w:bCs/>
-              </w:rPr>
-              <w:t xml:space="preserve">3.Power Point for </w:t>
-            </w:r>
-            <w:proofErr w:type="spellStart"/>
-            <w:r>
-              <w:rPr>
-                <w:rFonts w:ascii="Arial" w:hAnsi="Arial" w:cs="Arial"/>
-                <w:b/>
-                <w:bCs/>
-              </w:rPr>
-              <w:t>Bizleap</w:t>
-            </w:r>
-            <w:proofErr w:type="spellEnd"/>
-            <w:r>
-              <w:rPr>
-                <w:rFonts w:ascii="Arial" w:hAnsi="Arial" w:cs="Arial"/>
-                <w:b/>
-                <w:bCs/>
-              </w:rPr>
-              <w:t>-HR promo</w:t>
+              <w:t>2.Voice Recording for Bizleap-HR promo</w:t>
+            </w:r>
+          </w:p>
+          <w:p>
+            <w:pPr>
+              <w:rPr>
+                <w:rFonts w:ascii="Arial" w:hAnsi="Arial" w:cs="Arial"/>
+                <w:b/>
+                <w:bCs/>
+              </w:rPr>
+            </w:pPr>
+            <w:r>
+              <w:rPr>
+                <w:rFonts w:ascii="Arial" w:hAnsi="Arial" w:cs="Arial"/>
+                <w:b/>
+                <w:bCs/>
+              </w:rPr>
+              <w:t>3.Power Point for Bizleap-HR promo</w:t>
             </w:r>
           </w:p>
           <w:p>
@@ -811,6 +681,14 @@
                 <w:bCs/>
               </w:rPr>
             </w:pPr>
+            <w:r>
+              <w:rPr>
+                <w:rFonts w:ascii="Arial" w:hAnsi="Arial" w:cs="Arial"/>
+                <w:b/>
+                <w:bCs/>
+              </w:rPr>
+              <w:t>30.7.2019</w:t>
+            </w:r>
           </w:p>
         </w:tc>
         <w:tc>
@@ -825,6 +703,65 @@
                 <w:bCs/>
               </w:rPr>
             </w:pPr>
+            <w:r>
+              <w:rPr>
+                <w:rFonts w:ascii="Arial" w:hAnsi="Arial" w:cs="Arial"/>
+                <w:b/>
+                <w:bCs/>
+              </w:rPr>
+              <w:t>1.Job Assignment Discussion</w:t>
+            </w:r>
+          </w:p>
+          <w:p>
+            <w:pPr>
+              <w:rPr>
+                <w:rFonts w:ascii="Arial" w:hAnsi="Arial" w:cs="Arial"/>
+                <w:b/>
+                <w:bCs/>
+              </w:rPr>
+            </w:pPr>
+            <w:r>
+              <w:rPr>
+                <w:rFonts w:ascii="Arial" w:hAnsi="Arial" w:cs="Arial"/>
+                <w:b/>
+                <w:bCs/>
+              </w:rPr>
+              <w:t>2.English Lecture</w:t>
+            </w:r>
+          </w:p>
+          <w:p>
+            <w:pPr>
+              <w:rPr>
+                <w:rFonts w:ascii="Arial" w:hAnsi="Arial" w:cs="Arial"/>
+                <w:b/>
+                <w:bCs/>
+              </w:rPr>
+            </w:pPr>
+            <w:r>
+              <w:rPr>
+                <w:rFonts w:ascii="Arial" w:hAnsi="Arial" w:cs="Arial"/>
+                <w:b/>
+                <w:bCs/>
+              </w:rPr>
+              <w:t>3.BizLeap-HR video</w:t>
+            </w:r>
+          </w:p>
+          <w:p>
+            <w:pPr>
+              <w:rPr>
+                <w:rFonts w:ascii="Arial" w:hAnsi="Arial" w:cs="Arial"/>
+                <w:b/>
+                <w:bCs/>
+              </w:rPr>
+            </w:pPr>
+            <w:r>
+              <w:rPr>
+                <w:rFonts w:ascii="Arial" w:hAnsi="Arial" w:cs="Arial"/>
+                <w:b/>
+                <w:bCs/>
+              </w:rPr>
+              <w:t>4.Edit BizLeap-HRvideo</w:t>
+            </w:r>
           </w:p>
         </w:tc>
         <w:tc>
@@ -840,6 +777,14 @@
                 <w:bCs/>
               </w:rPr>
             </w:pPr>
+            <w:r>
+              <w:rPr>
+                <w:rFonts w:ascii="Arial" w:hAnsi="Arial" w:cs="Arial"/>
+                <w:b/>
+                <w:bCs/>
+              </w:rPr>
+              <w:t>Done</w:t>
+            </w:r>
           </w:p>
         </w:tc>
         <w:tc>
@@ -898,6 +843,14 @@
                 <w:bCs/>
               </w:rPr>
             </w:pPr>
+            <w:r>
+              <w:rPr>
+                <w:rFonts w:ascii="Arial" w:hAnsi="Arial" w:cs="Arial"/>
+                <w:b/>
+                <w:bCs/>
+              </w:rPr>
+              <w:t>31.7.2019</w:t>
+            </w:r>
           </w:p>
         </w:tc>
         <w:tc>
@@ -912,6 +865,14 @@
                 <w:bCs/>
               </w:rPr>
             </w:pPr>
+            <w:r>
+              <w:rPr>
+                <w:rFonts w:ascii="Arial" w:hAnsi="Arial" w:cs="Arial"/>
+                <w:b/>
+                <w:bCs/>
+              </w:rPr>
+              <w:t>1.Farewell</w:t>
+            </w:r>
           </w:p>
         </w:tc>
         <w:tc>
@@ -927,6 +888,16 @@
                 <w:bCs/>
               </w:rPr>
             </w:pPr>
+            <w:r>
+              <w:rPr>
+                <w:rFonts w:ascii="Arial" w:hAnsi="Arial" w:cs="Arial"/>
+                <w:b/>
+                <w:bCs/>
+              </w:rPr>
+              <w:t>Done</w:t>
+            </w:r>
+            <w:bookmarkStart w:id="0" w:name="_GoBack"/>
+            <w:bookmarkEnd w:id="0"/>
           </w:p>
         </w:tc>
         <w:tc>
@@ -1931,7 +1902,7 @@
   <a:extraClrSchemeLst/>
   <a:extLst>
     <a:ext uri="{05A4C25C-085E-4340-85A3-A5531E510DB2}">
-      <thm15:themeFamily xmlns="" xmlns:thm15="http://schemas.microsoft.com/office/thememl/2012/main" name="Office Theme" id="{62F939B6-93AF-4DB8-9C6B-D6C7DFDC589F}" vid="{4A3C46E8-61CC-4603-A589-7422A47A8E4A}"/>
+      <thm15:themeFamily xmlns:thm15="http://schemas.microsoft.com/office/thememl/2012/main" xmlns="" name="Office Theme" id="{62F939B6-93AF-4DB8-9C6B-D6C7DFDC589F}" vid="{4A3C46E8-61CC-4603-A589-7422A47A8E4A}"/>
     </a:ext>
   </a:extLst>
 </a:theme>
@@ -1942,7 +1913,7 @@
 </file>
 
 <file path=customXml/itemProps1.xml><?xml version="1.0" encoding="utf-8"?>
-<ds:datastoreItem xmlns:ds="http://schemas.openxmlformats.org/officeDocument/2006/customXml" ds:itemID="{8278A228-111B-40C2-B0F0-5A2C5C929C6E}">
+<ds:datastoreItem xmlns:ds="http://schemas.openxmlformats.org/officeDocument/2006/customXml" ds:itemID="{7F9AFA9E-75FA-4210-AA87-9F63986FB6DB}">
   <ds:schemaRefs>
     <ds:schemaRef ds:uri="http://schemas.openxmlformats.org/officeDocument/2006/bibliography"/>
   </ds:schemaRefs>

</xml_diff>